<commit_message>
Rename char to byte
</commit_message>
<xml_diff>
--- a/docs/halt_is_defeat.docx
+++ b/docs/halt_is_defeat.docx
@@ -904,6 +904,7 @@
           <w:szCs w:val="24"/>
         </w:rPr>
       </w:pPr>
+      <w:proofErr w:type="spellStart"/>
       <w:r>
         <w:rPr>
           <w:rFonts w:ascii="Arial" w:hAnsi="Arial"/>
@@ -914,6 +915,7 @@
         </w:rPr>
         <w:t>Lexer</w:t>
       </w:r>
+      <w:proofErr w:type="spellEnd"/>
       <w:r>
         <w:rPr>
           <w:rFonts w:ascii="Arial" w:hAnsi="Arial"/>
@@ -928,7 +930,25 @@
           <w:sz w:val="24"/>
           <w:szCs w:val="24"/>
         </w:rPr>
-        <w:t xml:space="preserve"> 5% The lexer should be </w:t>
+        <w:t xml:space="preserve"> 5% The </w:t>
+      </w:r>
+      <w:proofErr w:type="spellStart"/>
+      <w:r>
+        <w:rPr>
+          <w:rFonts w:ascii="Arial" w:hAnsi="Arial"/>
+          <w:sz w:val="24"/>
+          <w:szCs w:val="24"/>
+        </w:rPr>
+        <w:t>lexer</w:t>
+      </w:r>
+      <w:proofErr w:type="spellEnd"/>
+      <w:r>
+        <w:rPr>
+          <w:rFonts w:ascii="Arial" w:hAnsi="Arial"/>
+          <w:sz w:val="24"/>
+          <w:szCs w:val="24"/>
+        </w:rPr>
+        <w:t xml:space="preserve"> should be </w:t>
       </w:r>
       <w:r>
         <w:rPr>
@@ -1126,6 +1146,7 @@
           <w:szCs w:val="24"/>
         </w:rPr>
       </w:pPr>
+      <w:proofErr w:type="spellStart"/>
       <w:r>
         <w:rPr>
           <w:rFonts w:ascii="Arial" w:hAnsi="Arial"/>
@@ -1136,6 +1157,7 @@
         </w:rPr>
         <w:t>Typechecker</w:t>
       </w:r>
+      <w:proofErr w:type="spellEnd"/>
       <w:r>
         <w:rPr>
           <w:rFonts w:ascii="Arial" w:hAnsi="Arial"/>
@@ -1521,13 +1543,23 @@
           <w:szCs w:val="24"/>
         </w:rPr>
       </w:pPr>
-      <w:r>
-        <w:rPr>
-          <w:rFonts w:ascii="Arial" w:hAnsi="Arial"/>
-          <w:sz w:val="24"/>
-          <w:szCs w:val="24"/>
-        </w:rPr>
-        <w:t>You functions</w:t>
+      <w:proofErr w:type="gramStart"/>
+      <w:r>
+        <w:rPr>
+          <w:rFonts w:ascii="Arial" w:hAnsi="Arial"/>
+          <w:sz w:val="24"/>
+          <w:szCs w:val="24"/>
+        </w:rPr>
+        <w:t>You</w:t>
+      </w:r>
+      <w:proofErr w:type="gramEnd"/>
+      <w:r>
+        <w:rPr>
+          <w:rFonts w:ascii="Arial" w:hAnsi="Arial"/>
+          <w:sz w:val="24"/>
+          <w:szCs w:val="24"/>
+        </w:rPr>
+        <w:t xml:space="preserve"> functions</w:t>
       </w:r>
       <w:r>
         <w:rPr>
@@ -1979,13 +2011,43 @@
           <w:sz w:val="24"/>
           <w:szCs w:val="24"/>
         </w:rPr>
-        <w:t xml:space="preserve"> try blocks and other defeat functions.  The built-in defeat function </w:t>
+        <w:t xml:space="preserve"> try blocks and other defeat functions.  The built-in defeat </w:t>
+      </w:r>
+      <w:proofErr w:type="gramStart"/>
+      <w:r>
+        <w:rPr>
+          <w:rFonts w:ascii="Arial" w:hAnsi="Arial"/>
+          <w:sz w:val="24"/>
+          <w:szCs w:val="24"/>
+        </w:rPr>
+        <w:t xml:space="preserve">function </w:t>
       </w:r>
       <w:r>
         <w:rPr>
           <w:rStyle w:val="InlineCodeChar"/>
         </w:rPr>
-        <w:t>!is_defeat()</w:t>
+        <w:t>!</w:t>
+      </w:r>
+      <w:proofErr w:type="spellStart"/>
+      <w:r>
+        <w:rPr>
+          <w:rStyle w:val="InlineCodeChar"/>
+        </w:rPr>
+        <w:t>is</w:t>
+      </w:r>
+      <w:proofErr w:type="gramEnd"/>
+      <w:r>
+        <w:rPr>
+          <w:rStyle w:val="InlineCodeChar"/>
+        </w:rPr>
+        <w:t>_defeat</w:t>
+      </w:r>
+      <w:proofErr w:type="spellEnd"/>
+      <w:r>
+        <w:rPr>
+          <w:rStyle w:val="InlineCodeChar"/>
+        </w:rPr>
+        <w:t>()</w:t>
       </w:r>
       <w:r>
         <w:rPr>
@@ -2028,7 +2090,16 @@
           <w:sz w:val="24"/>
           <w:szCs w:val="24"/>
         </w:rPr>
-        <w:t xml:space="preserve"> are prefixed by </w:t>
+        <w:t xml:space="preserve"> are prefixed </w:t>
+      </w:r>
+      <w:proofErr w:type="gramStart"/>
+      <w:r>
+        <w:rPr>
+          <w:rFonts w:ascii="Arial" w:hAnsi="Arial"/>
+          <w:sz w:val="24"/>
+          <w:szCs w:val="24"/>
+        </w:rPr>
+        <w:t xml:space="preserve">by </w:t>
       </w:r>
       <w:r>
         <w:rPr>
@@ -2036,6 +2107,7 @@
         </w:rPr>
         <w:t>!</w:t>
       </w:r>
+      <w:proofErr w:type="gramEnd"/>
       <w:r>
         <w:rPr>
           <w:rFonts w:ascii="Arial" w:hAnsi="Arial"/>
@@ -2480,7 +2552,27 @@
           <w:sz w:val="24"/>
           <w:szCs w:val="24"/>
         </w:rPr>
-        <w:t xml:space="preserve">(ie if undo would get run) </w:t>
+        <w:t>(</w:t>
+      </w:r>
+      <w:proofErr w:type="spellStart"/>
+      <w:proofErr w:type="gramStart"/>
+      <w:r>
+        <w:rPr>
+          <w:rFonts w:ascii="Arial" w:hAnsi="Arial"/>
+          <w:sz w:val="24"/>
+          <w:szCs w:val="24"/>
+        </w:rPr>
+        <w:t>ie</w:t>
+      </w:r>
+      <w:proofErr w:type="spellEnd"/>
+      <w:proofErr w:type="gramEnd"/>
+      <w:r>
+        <w:rPr>
+          <w:rFonts w:ascii="Arial" w:hAnsi="Arial"/>
+          <w:sz w:val="24"/>
+          <w:szCs w:val="24"/>
+        </w:rPr>
+        <w:t xml:space="preserve"> if undo would get run) </w:t>
       </w:r>
       <w:r>
         <w:rPr>
@@ -2857,7 +2949,25 @@
           <w:sz w:val="24"/>
           <w:szCs w:val="24"/>
         </w:rPr>
-        <w:t>You functions:</w:t>
+        <w:t xml:space="preserve">You </w:t>
+      </w:r>
+      <w:proofErr w:type="gramStart"/>
+      <w:r>
+        <w:rPr>
+          <w:rFonts w:ascii="Arial" w:hAnsi="Arial"/>
+          <w:sz w:val="24"/>
+          <w:szCs w:val="24"/>
+        </w:rPr>
+        <w:t>functions</w:t>
+      </w:r>
+      <w:proofErr w:type="gramEnd"/>
+      <w:r>
+        <w:rPr>
+          <w:rFonts w:ascii="Arial" w:hAnsi="Arial"/>
+          <w:sz w:val="24"/>
+          <w:szCs w:val="24"/>
+        </w:rPr>
+        <w:t>:</w:t>
       </w:r>
     </w:p>
     <w:p>
@@ -2890,8 +3000,18 @@
           <w:sz w:val="24"/>
           <w:szCs w:val="24"/>
         </w:rPr>
-        <w:t xml:space="preserve"> ordinary functions, you functions</w:t>
-      </w:r>
+        <w:t xml:space="preserve"> ordinary functions, you </w:t>
+      </w:r>
+      <w:proofErr w:type="gramStart"/>
+      <w:r>
+        <w:rPr>
+          <w:rFonts w:ascii="Arial" w:hAnsi="Arial"/>
+          <w:sz w:val="24"/>
+          <w:szCs w:val="24"/>
+        </w:rPr>
+        <w:t>functions</w:t>
+      </w:r>
+      <w:proofErr w:type="gramEnd"/>
     </w:p>
     <w:p>
       <w:pPr>
@@ -2984,7 +3104,25 @@
           <w:sz w:val="24"/>
           <w:szCs w:val="24"/>
         </w:rPr>
-        <w:t>Conventional control blocks (while, if, etc)</w:t>
+        <w:t xml:space="preserve">Conventional control blocks (while, if, </w:t>
+      </w:r>
+      <w:proofErr w:type="spellStart"/>
+      <w:r>
+        <w:rPr>
+          <w:rFonts w:ascii="Arial" w:hAnsi="Arial"/>
+          <w:sz w:val="24"/>
+          <w:szCs w:val="24"/>
+        </w:rPr>
+        <w:t>etc</w:t>
+      </w:r>
+      <w:proofErr w:type="spellEnd"/>
+      <w:r>
+        <w:rPr>
+          <w:rFonts w:ascii="Arial" w:hAnsi="Arial"/>
+          <w:sz w:val="24"/>
+          <w:szCs w:val="24"/>
+        </w:rPr>
+        <w:t>)</w:t>
       </w:r>
     </w:p>
     <w:p>
@@ -3030,7 +3168,25 @@
           <w:sz w:val="24"/>
           <w:szCs w:val="24"/>
         </w:rPr>
-        <w:t>Conventional control blocks (while, if, etc)</w:t>
+        <w:t xml:space="preserve">Conventional control blocks (while, if, </w:t>
+      </w:r>
+      <w:proofErr w:type="spellStart"/>
+      <w:r>
+        <w:rPr>
+          <w:rFonts w:ascii="Arial" w:hAnsi="Arial"/>
+          <w:sz w:val="24"/>
+          <w:szCs w:val="24"/>
+        </w:rPr>
+        <w:t>etc</w:t>
+      </w:r>
+      <w:proofErr w:type="spellEnd"/>
+      <w:r>
+        <w:rPr>
+          <w:rFonts w:ascii="Arial" w:hAnsi="Arial"/>
+          <w:sz w:val="24"/>
+          <w:szCs w:val="24"/>
+        </w:rPr>
+        <w:t>)</w:t>
       </w:r>
     </w:p>
     <w:p>
@@ -3114,7 +3270,25 @@
           <w:sz w:val="24"/>
           <w:szCs w:val="24"/>
         </w:rPr>
-        <w:t>Conventional control blocks (while, if, etc)</w:t>
+        <w:t xml:space="preserve">Conventional control blocks (while, if, </w:t>
+      </w:r>
+      <w:proofErr w:type="spellStart"/>
+      <w:r>
+        <w:rPr>
+          <w:rFonts w:ascii="Arial" w:hAnsi="Arial"/>
+          <w:sz w:val="24"/>
+          <w:szCs w:val="24"/>
+        </w:rPr>
+        <w:t>etc</w:t>
+      </w:r>
+      <w:proofErr w:type="spellEnd"/>
+      <w:r>
+        <w:rPr>
+          <w:rFonts w:ascii="Arial" w:hAnsi="Arial"/>
+          <w:sz w:val="24"/>
+          <w:szCs w:val="24"/>
+        </w:rPr>
+        <w:t>)</w:t>
       </w:r>
     </w:p>
     <w:p>
@@ -3190,7 +3364,25 @@
           <w:sz w:val="24"/>
           <w:szCs w:val="24"/>
         </w:rPr>
-        <w:t>Conventional control blocks (while, if, etc)</w:t>
+        <w:t xml:space="preserve">Conventional control blocks (while, if, </w:t>
+      </w:r>
+      <w:proofErr w:type="spellStart"/>
+      <w:r>
+        <w:rPr>
+          <w:rFonts w:ascii="Arial" w:hAnsi="Arial"/>
+          <w:sz w:val="24"/>
+          <w:szCs w:val="24"/>
+        </w:rPr>
+        <w:t>etc</w:t>
+      </w:r>
+      <w:proofErr w:type="spellEnd"/>
+      <w:r>
+        <w:rPr>
+          <w:rFonts w:ascii="Arial" w:hAnsi="Arial"/>
+          <w:sz w:val="24"/>
+          <w:szCs w:val="24"/>
+        </w:rPr>
+        <w:t>)</w:t>
       </w:r>
     </w:p>
     <w:p>
@@ -3512,14 +3704,38 @@
           <w:sz w:val="24"/>
           <w:szCs w:val="24"/>
         </w:rPr>
-        <w:t xml:space="preserve">Defines a defeat-function, </w:t>
+        <w:t>Defines a defeat-function</w:t>
+      </w:r>
+      <w:proofErr w:type="gramStart"/>
+      <w:r>
+        <w:rPr>
+          <w:rFonts w:ascii="Arial" w:hAnsi="Arial"/>
+          <w:sz w:val="24"/>
+          <w:szCs w:val="24"/>
+        </w:rPr>
+        <w:t xml:space="preserve">, </w:t>
       </w:r>
       <w:r>
         <w:rPr>
           <w:rStyle w:val="InlineCodeChar"/>
         </w:rPr>
-        <w:t>!composite_is_defeat</w:t>
-      </w:r>
+        <w:t>!</w:t>
+      </w:r>
+      <w:proofErr w:type="spellStart"/>
+      <w:r>
+        <w:rPr>
+          <w:rStyle w:val="InlineCodeChar"/>
+        </w:rPr>
+        <w:t>composite</w:t>
+      </w:r>
+      <w:proofErr w:type="gramEnd"/>
+      <w:r>
+        <w:rPr>
+          <w:rStyle w:val="InlineCodeChar"/>
+        </w:rPr>
+        <w:t>_is_defeat</w:t>
+      </w:r>
+      <w:proofErr w:type="spellEnd"/>
       <w:r>
         <w:rPr>
           <w:rFonts w:ascii="Arial" w:hAnsi="Arial"/>
@@ -3534,7 +3750,25 @@
           <w:sz w:val="24"/>
           <w:szCs w:val="24"/>
         </w:rPr>
-        <w:t>, which is then used to define the boolean you-function</w:t>
+        <w:t xml:space="preserve">, which is then used to define the </w:t>
+      </w:r>
+      <w:proofErr w:type="spellStart"/>
+      <w:r>
+        <w:rPr>
+          <w:rFonts w:ascii="Arial" w:hAnsi="Arial"/>
+          <w:sz w:val="24"/>
+          <w:szCs w:val="24"/>
+        </w:rPr>
+        <w:t>boolean</w:t>
+      </w:r>
+      <w:proofErr w:type="spellEnd"/>
+      <w:r>
+        <w:rPr>
+          <w:rFonts w:ascii="Arial" w:hAnsi="Arial"/>
+          <w:sz w:val="24"/>
+          <w:szCs w:val="24"/>
+        </w:rPr>
+        <w:t xml:space="preserve"> you-function</w:t>
       </w:r>
       <w:r>
         <w:rPr>
@@ -3632,12 +3866,14 @@
         </w:rPr>
         <w:t xml:space="preserve">functions </w:t>
       </w:r>
+      <w:proofErr w:type="spellStart"/>
       <w:r>
         <w:rPr>
           <w:rStyle w:val="InlineCodeChar"/>
         </w:rPr>
         <w:t>isqrt</w:t>
       </w:r>
+      <w:proofErr w:type="spellEnd"/>
       <w:r>
         <w:rPr>
           <w:rFonts w:ascii="Arial" w:hAnsi="Arial"/>
@@ -3646,12 +3882,14 @@
         </w:rPr>
         <w:t xml:space="preserve"> and </w:t>
       </w:r>
+      <w:proofErr w:type="spellStart"/>
       <w:r>
         <w:rPr>
           <w:rStyle w:val="InlineCodeChar"/>
         </w:rPr>
         <w:t>println</w:t>
       </w:r>
+      <w:proofErr w:type="spellEnd"/>
       <w:r>
         <w:rPr>
           <w:rFonts w:ascii="Arial" w:hAnsi="Arial"/>
@@ -3676,16 +3914,49 @@
           <w:sz w:val="24"/>
           <w:szCs w:val="24"/>
         </w:rPr>
-        <w:t>This is similar to examples/prime.s in Sphinx</w:t>
+        <w:t>This is similar to examples/</w:t>
+      </w:r>
+      <w:proofErr w:type="spellStart"/>
+      <w:proofErr w:type="gramStart"/>
+      <w:r>
+        <w:rPr>
+          <w:rFonts w:ascii="Arial" w:hAnsi="Arial"/>
+          <w:sz w:val="24"/>
+          <w:szCs w:val="24"/>
+        </w:rPr>
+        <w:t>prime.s</w:t>
+      </w:r>
+      <w:proofErr w:type="spellEnd"/>
+      <w:proofErr w:type="gramEnd"/>
+      <w:r>
+        <w:rPr>
+          <w:rFonts w:ascii="Arial" w:hAnsi="Arial"/>
+          <w:sz w:val="24"/>
+          <w:szCs w:val="24"/>
+        </w:rPr>
+        <w:t xml:space="preserve"> in Sphinx</w:t>
       </w:r>
     </w:p>
     <w:p>
       <w:pPr>
         <w:pStyle w:val="Code"/>
       </w:pPr>
+      <w:proofErr w:type="gramStart"/>
       <w:r>
         <w:lastRenderedPageBreak/>
-        <w:t>void !composite_is_defeat(int n) {</w:t>
+        <w:t>void !</w:t>
+      </w:r>
+      <w:proofErr w:type="spellStart"/>
+      <w:r>
+        <w:t>composite</w:t>
+      </w:r>
+      <w:proofErr w:type="gramEnd"/>
+      <w:r>
+        <w:t>_is_defeat</w:t>
+      </w:r>
+      <w:proofErr w:type="spellEnd"/>
+      <w:r>
+        <w:t>(int n) {</w:t>
       </w:r>
     </w:p>
     <w:p>
@@ -3717,7 +3988,15 @@
         <w:t>=</w:t>
       </w:r>
       <w:r>
-        <w:t xml:space="preserve"> isqrt(n); </w:t>
+        <w:t xml:space="preserve"> </w:t>
+      </w:r>
+      <w:proofErr w:type="spellStart"/>
+      <w:r>
+        <w:t>isqrt</w:t>
+      </w:r>
+      <w:proofErr w:type="spellEnd"/>
+      <w:r>
+        <w:t xml:space="preserve">(n); </w:t>
       </w:r>
       <w:r>
         <w:t>test</w:t>
@@ -3737,7 +4016,31 @@
         <w:t xml:space="preserve">        </w:t>
       </w:r>
       <w:r>
-        <w:t>// I'll probably have !truth_is_defeat(bool cond) to simplify code like this</w:t>
+        <w:t xml:space="preserve">// I'll probably </w:t>
+      </w:r>
+      <w:proofErr w:type="gramStart"/>
+      <w:r>
+        <w:t>have !</w:t>
+      </w:r>
+      <w:proofErr w:type="spellStart"/>
+      <w:r>
+        <w:t>truth</w:t>
+      </w:r>
+      <w:proofErr w:type="gramEnd"/>
+      <w:r>
+        <w:t>_is_defeat</w:t>
+      </w:r>
+      <w:proofErr w:type="spellEnd"/>
+      <w:r>
+        <w:t xml:space="preserve">(bool </w:t>
+      </w:r>
+      <w:proofErr w:type="spellStart"/>
+      <w:r>
+        <w:t>cond</w:t>
+      </w:r>
+      <w:proofErr w:type="spellEnd"/>
+      <w:r>
+        <w:t>) to simplify code like this</w:t>
       </w:r>
     </w:p>
     <w:p>
@@ -3759,7 +4062,23 @@
         <w:pStyle w:val="Code"/>
       </w:pPr>
       <w:r>
-        <w:t xml:space="preserve">            !is_defeat();</w:t>
+        <w:t xml:space="preserve">            </w:t>
+      </w:r>
+      <w:proofErr w:type="gramStart"/>
+      <w:r>
+        <w:t>!</w:t>
+      </w:r>
+      <w:proofErr w:type="spellStart"/>
+      <w:r>
+        <w:t>is</w:t>
+      </w:r>
+      <w:proofErr w:type="gramEnd"/>
+      <w:r>
+        <w:t>_defeat</w:t>
+      </w:r>
+      <w:proofErr w:type="spellEnd"/>
+      <w:r>
+        <w:t>();</w:t>
       </w:r>
     </w:p>
     <w:p>
@@ -3796,7 +4115,15 @@
         <w:pStyle w:val="Code"/>
       </w:pPr>
       <w:r>
-        <w:t>bool @prime(int n) {</w:t>
+        <w:t>bool @</w:t>
+      </w:r>
+      <w:proofErr w:type="gramStart"/>
+      <w:r>
+        <w:t>prime(</w:t>
+      </w:r>
+      <w:proofErr w:type="gramEnd"/>
+      <w:r>
+        <w:t>int n) {</w:t>
       </w:r>
     </w:p>
     <w:p>
@@ -3809,11 +4136,24 @@
       <w:r>
         <w:t xml:space="preserve">loop </w:t>
       </w:r>
+      <w:proofErr w:type="gramStart"/>
       <w:r>
         <w:t>from</w:t>
       </w:r>
       <w:r>
-        <w:t xml:space="preserve"> !composite_is_defeat directly inside the try</w:t>
+        <w:t xml:space="preserve"> !</w:t>
+      </w:r>
+      <w:proofErr w:type="spellStart"/>
+      <w:r>
+        <w:t>composite</w:t>
+      </w:r>
+      <w:proofErr w:type="gramEnd"/>
+      <w:r>
+        <w:t>_is_defeat</w:t>
+      </w:r>
+      <w:proofErr w:type="spellEnd"/>
+      <w:r>
+        <w:t xml:space="preserve"> directly inside the try</w:t>
       </w:r>
     </w:p>
     <w:p>
@@ -3829,13 +4169,23 @@
         <w:pStyle w:val="Code"/>
       </w:pPr>
       <w:r>
-        <w:t xml:space="preserve">        print</w:t>
+        <w:t xml:space="preserve">        </w:t>
+      </w:r>
+      <w:proofErr w:type="spellStart"/>
+      <w:proofErr w:type="gramStart"/>
+      <w:r>
+        <w:t>print</w:t>
       </w:r>
       <w:r>
         <w:t>ln</w:t>
       </w:r>
-      <w:r>
-        <w:t>("It will be prime");</w:t>
+      <w:proofErr w:type="spellEnd"/>
+      <w:r>
+        <w:t>(</w:t>
+      </w:r>
+      <w:proofErr w:type="gramEnd"/>
+      <w:r>
+        <w:t>"It will be prime");</w:t>
       </w:r>
       <w:r>
         <w:t xml:space="preserve">  </w:t>
@@ -3852,7 +4202,23 @@
         <w:pStyle w:val="Code"/>
       </w:pPr>
       <w:r>
-        <w:t xml:space="preserve">        !composite_is_defeat(n);</w:t>
+        <w:t xml:space="preserve">        </w:t>
+      </w:r>
+      <w:proofErr w:type="gramStart"/>
+      <w:r>
+        <w:t>!</w:t>
+      </w:r>
+      <w:proofErr w:type="spellStart"/>
+      <w:r>
+        <w:t>composite</w:t>
+      </w:r>
+      <w:proofErr w:type="gramEnd"/>
+      <w:r>
+        <w:t>_is_defeat</w:t>
+      </w:r>
+      <w:proofErr w:type="spellEnd"/>
+      <w:r>
+        <w:t>(n);</w:t>
       </w:r>
     </w:p>
     <w:p>
@@ -3905,7 +4271,15 @@
         <w:pStyle w:val="Code"/>
       </w:pPr>
       <w:r>
-        <w:t>void @is_you() {</w:t>
+        <w:t>void @is_</w:t>
+      </w:r>
+      <w:proofErr w:type="gramStart"/>
+      <w:r>
+        <w:t>you(</w:t>
+      </w:r>
+      <w:proofErr w:type="gramEnd"/>
+      <w:r>
+        <w:t>) {</w:t>
       </w:r>
     </w:p>
     <w:p>
@@ -3930,7 +4304,15 @@
         <w:pStyle w:val="Code"/>
       </w:pPr>
       <w:r>
-        <w:t xml:space="preserve">    const int val = 100;</w:t>
+        <w:t xml:space="preserve">    const int </w:t>
+      </w:r>
+      <w:proofErr w:type="spellStart"/>
+      <w:r>
+        <w:t>val</w:t>
+      </w:r>
+      <w:proofErr w:type="spellEnd"/>
+      <w:r>
+        <w:t xml:space="preserve"> = 100;</w:t>
       </w:r>
     </w:p>
     <w:p>
@@ -3946,13 +4328,23 @@
         <w:pStyle w:val="Code"/>
       </w:pPr>
       <w:r>
-        <w:t xml:space="preserve">        print</w:t>
+        <w:t xml:space="preserve">        </w:t>
+      </w:r>
+      <w:proofErr w:type="spellStart"/>
+      <w:proofErr w:type="gramStart"/>
+      <w:r>
+        <w:t>print</w:t>
       </w:r>
       <w:r>
         <w:t>ln</w:t>
       </w:r>
-      <w:r>
-        <w:t>("It is prime")</w:t>
+      <w:proofErr w:type="spellEnd"/>
+      <w:r>
+        <w:t>(</w:t>
+      </w:r>
+      <w:proofErr w:type="gramEnd"/>
+      <w:r>
+        <w:t>"It is prime")</w:t>
       </w:r>
       <w:r>
         <w:t>;</w:t>
@@ -3971,13 +4363,23 @@
         <w:pStyle w:val="Code"/>
       </w:pPr>
       <w:r>
-        <w:t xml:space="preserve">        print</w:t>
+        <w:t xml:space="preserve">        </w:t>
+      </w:r>
+      <w:proofErr w:type="spellStart"/>
+      <w:proofErr w:type="gramStart"/>
+      <w:r>
+        <w:t>print</w:t>
       </w:r>
       <w:r>
         <w:t>ln</w:t>
       </w:r>
-      <w:r>
-        <w:t>("It is composite")</w:t>
+      <w:proofErr w:type="spellEnd"/>
+      <w:r>
+        <w:t>(</w:t>
+      </w:r>
+      <w:proofErr w:type="gramEnd"/>
+      <w:r>
+        <w:t>"It is composite")</w:t>
       </w:r>
       <w:r>
         <w:t>;</w:t>
@@ -4287,7 +4689,25 @@
           <w:sz w:val="24"/>
           <w:szCs w:val="24"/>
         </w:rPr>
-        <w:t xml:space="preserve"> the sphinxfuck interpreter.</w:t>
+        <w:t xml:space="preserve"> the </w:t>
+      </w:r>
+      <w:proofErr w:type="spellStart"/>
+      <w:r>
+        <w:rPr>
+          <w:rFonts w:ascii="Arial" w:hAnsi="Arial"/>
+          <w:sz w:val="24"/>
+          <w:szCs w:val="24"/>
+        </w:rPr>
+        <w:t>sphinxfuck</w:t>
+      </w:r>
+      <w:proofErr w:type="spellEnd"/>
+      <w:r>
+        <w:rPr>
+          <w:rFonts w:ascii="Arial" w:hAnsi="Arial"/>
+          <w:sz w:val="24"/>
+          <w:szCs w:val="24"/>
+        </w:rPr>
+        <w:t xml:space="preserve"> interpreter.</w:t>
       </w:r>
       <w:r>
         <w:rPr>
@@ -4361,7 +4781,27 @@
           <w:sz w:val="24"/>
           <w:szCs w:val="24"/>
         </w:rPr>
-        <w:t>This is similar to examples/max.s in Sphinx</w:t>
+        <w:t>This is similar to examples/</w:t>
+      </w:r>
+      <w:proofErr w:type="spellStart"/>
+      <w:proofErr w:type="gramStart"/>
+      <w:r>
+        <w:rPr>
+          <w:rFonts w:ascii="Arial" w:hAnsi="Arial"/>
+          <w:sz w:val="24"/>
+          <w:szCs w:val="24"/>
+        </w:rPr>
+        <w:t>max.s</w:t>
+      </w:r>
+      <w:proofErr w:type="spellEnd"/>
+      <w:proofErr w:type="gramEnd"/>
+      <w:r>
+        <w:rPr>
+          <w:rFonts w:ascii="Arial" w:hAnsi="Arial"/>
+          <w:sz w:val="24"/>
+          <w:szCs w:val="24"/>
+        </w:rPr>
+        <w:t xml:space="preserve"> in Sphinx</w:t>
       </w:r>
     </w:p>
     <w:p>
@@ -4369,7 +4809,23 @@
         <w:pStyle w:val="Code"/>
       </w:pPr>
       <w:r>
-        <w:t>int @max(const int[] arr) {</w:t>
+        <w:t>int @</w:t>
+      </w:r>
+      <w:proofErr w:type="gramStart"/>
+      <w:r>
+        <w:t>max(</w:t>
+      </w:r>
+      <w:proofErr w:type="gramEnd"/>
+      <w:r>
+        <w:t xml:space="preserve">const int[] </w:t>
+      </w:r>
+      <w:proofErr w:type="spellStart"/>
+      <w:r>
+        <w:t>arr</w:t>
+      </w:r>
+      <w:proofErr w:type="spellEnd"/>
+      <w:r>
+        <w:t>) {</w:t>
       </w:r>
     </w:p>
     <w:p>
@@ -4385,7 +4841,28 @@
         <w:pStyle w:val="Code"/>
       </w:pPr>
       <w:r>
-        <w:t xml:space="preserve">        int max_val = arr[0];</w:t>
+        <w:t xml:space="preserve">        int </w:t>
+      </w:r>
+      <w:proofErr w:type="spellStart"/>
+      <w:r>
+        <w:t>max_val</w:t>
+      </w:r>
+      <w:proofErr w:type="spellEnd"/>
+      <w:r>
+        <w:t xml:space="preserve"> = </w:t>
+      </w:r>
+      <w:proofErr w:type="spellStart"/>
+      <w:proofErr w:type="gramStart"/>
+      <w:r>
+        <w:t>arr</w:t>
+      </w:r>
+      <w:proofErr w:type="spellEnd"/>
+      <w:r>
+        <w:t>[</w:t>
+      </w:r>
+      <w:proofErr w:type="gramEnd"/>
+      <w:r>
+        <w:t>0];</w:t>
       </w:r>
     </w:p>
     <w:p>
@@ -4393,8 +4870,39 @@
         <w:pStyle w:val="Code"/>
       </w:pPr>
       <w:r>
-        <w:t xml:space="preserve">        for (int i = 1; i &lt; arr.length; i</w:t>
-      </w:r>
+        <w:t xml:space="preserve">        for (int </w:t>
+      </w:r>
+      <w:proofErr w:type="spellStart"/>
+      <w:r>
+        <w:t>i</w:t>
+      </w:r>
+      <w:proofErr w:type="spellEnd"/>
+      <w:r>
+        <w:t xml:space="preserve"> = 1; </w:t>
+      </w:r>
+      <w:proofErr w:type="spellStart"/>
+      <w:r>
+        <w:t>i</w:t>
+      </w:r>
+      <w:proofErr w:type="spellEnd"/>
+      <w:r>
+        <w:t xml:space="preserve"> &lt; </w:t>
+      </w:r>
+      <w:proofErr w:type="spellStart"/>
+      <w:proofErr w:type="gramStart"/>
+      <w:r>
+        <w:t>arr.length</w:t>
+      </w:r>
+      <w:proofErr w:type="spellEnd"/>
+      <w:proofErr w:type="gramEnd"/>
+      <w:r>
+        <w:t xml:space="preserve">; </w:t>
+      </w:r>
+      <w:proofErr w:type="spellStart"/>
+      <w:r>
+        <w:t>i</w:t>
+      </w:r>
+      <w:proofErr w:type="spellEnd"/>
       <w:r>
         <w:t xml:space="preserve"> += 1</w:t>
       </w:r>
@@ -4407,7 +4915,31 @@
         <w:pStyle w:val="Code"/>
       </w:pPr>
       <w:r>
-        <w:t xml:space="preserve">            if (arr[i] &gt; max_val) {</w:t>
+        <w:t xml:space="preserve">            if (</w:t>
+      </w:r>
+      <w:proofErr w:type="spellStart"/>
+      <w:r>
+        <w:t>arr</w:t>
+      </w:r>
+      <w:proofErr w:type="spellEnd"/>
+      <w:r>
+        <w:t>[</w:t>
+      </w:r>
+      <w:proofErr w:type="spellStart"/>
+      <w:r>
+        <w:t>i</w:t>
+      </w:r>
+      <w:proofErr w:type="spellEnd"/>
+      <w:r>
+        <w:t xml:space="preserve">] &gt; </w:t>
+      </w:r>
+      <w:proofErr w:type="spellStart"/>
+      <w:r>
+        <w:t>max_val</w:t>
+      </w:r>
+      <w:proofErr w:type="spellEnd"/>
+      <w:r>
+        <w:t>) {</w:t>
       </w:r>
     </w:p>
     <w:p>
@@ -4415,7 +4947,31 @@
         <w:pStyle w:val="Code"/>
       </w:pPr>
       <w:r>
-        <w:t xml:space="preserve">                max_val = arr[i];</w:t>
+        <w:t xml:space="preserve">                </w:t>
+      </w:r>
+      <w:proofErr w:type="spellStart"/>
+      <w:r>
+        <w:t>max_val</w:t>
+      </w:r>
+      <w:proofErr w:type="spellEnd"/>
+      <w:r>
+        <w:t xml:space="preserve"> = </w:t>
+      </w:r>
+      <w:proofErr w:type="spellStart"/>
+      <w:r>
+        <w:t>arr</w:t>
+      </w:r>
+      <w:proofErr w:type="spellEnd"/>
+      <w:r>
+        <w:t>[</w:t>
+      </w:r>
+      <w:proofErr w:type="spellStart"/>
+      <w:r>
+        <w:t>i</w:t>
+      </w:r>
+      <w:proofErr w:type="spellEnd"/>
+      <w:r>
+        <w:t>];</w:t>
       </w:r>
     </w:p>
     <w:p>
@@ -4447,9 +5003,11 @@
       <w:r>
         <w:t xml:space="preserve">                    return </w:t>
       </w:r>
+      <w:proofErr w:type="spellStart"/>
       <w:r>
         <w:t>max_val</w:t>
       </w:r>
+      <w:proofErr w:type="spellEnd"/>
       <w:r>
         <w:t>;</w:t>
       </w:r>
@@ -4496,7 +5054,23 @@
         <w:pStyle w:val="Code"/>
       </w:pPr>
       <w:r>
-        <w:t xml:space="preserve">        !is_defeat();</w:t>
+        <w:t xml:space="preserve">        </w:t>
+      </w:r>
+      <w:proofErr w:type="gramStart"/>
+      <w:r>
+        <w:t>!</w:t>
+      </w:r>
+      <w:proofErr w:type="spellStart"/>
+      <w:r>
+        <w:t>is</w:t>
+      </w:r>
+      <w:proofErr w:type="gramEnd"/>
+      <w:r>
+        <w:t>_defeat</w:t>
+      </w:r>
+      <w:proofErr w:type="spellEnd"/>
+      <w:r>
+        <w:t>();</w:t>
       </w:r>
     </w:p>
     <w:p>
@@ -4552,8 +5126,18 @@
       <w:r>
         <w:t xml:space="preserve">        return </w:t>
       </w:r>
-      <w:r>
-        <w:t>arr[0]</w:t>
+      <w:proofErr w:type="spellStart"/>
+      <w:proofErr w:type="gramStart"/>
+      <w:r>
+        <w:t>arr</w:t>
+      </w:r>
+      <w:proofErr w:type="spellEnd"/>
+      <w:r>
+        <w:t>[</w:t>
+      </w:r>
+      <w:proofErr w:type="gramEnd"/>
+      <w:r>
+        <w:t>0]</w:t>
       </w:r>
       <w:r>
         <w:t>;</w:t>
@@ -4593,8 +5177,9 @@
           <w:u w:val="single"/>
         </w:rPr>
         <w:lastRenderedPageBreak/>
-        <w:t>Abbreviated sphinxfuck</w:t>
-      </w:r>
+        <w:t xml:space="preserve">Abbreviated </w:t>
+      </w:r>
+      <w:proofErr w:type="spellStart"/>
       <w:r>
         <w:rPr>
           <w:rFonts w:ascii="Arial" w:hAnsi="Arial"/>
@@ -4602,6 +5187,16 @@
           <w:szCs w:val="24"/>
           <w:u w:val="single"/>
         </w:rPr>
+        <w:t>sphinxfuck</w:t>
+      </w:r>
+      <w:proofErr w:type="spellEnd"/>
+      <w:r>
+        <w:rPr>
+          <w:rFonts w:ascii="Arial" w:hAnsi="Arial"/>
+          <w:sz w:val="24"/>
+          <w:szCs w:val="24"/>
+          <w:u w:val="single"/>
+        </w:rPr>
         <w:t xml:space="preserve"> interpreter</w:t>
       </w:r>
     </w:p>
@@ -4620,8 +5215,20 @@
           <w:sz w:val="24"/>
           <w:szCs w:val="24"/>
         </w:rPr>
-        <w:t>This is similar to examples/sphinxfuck.s</w:t>
-      </w:r>
+        <w:t>This is similar to examples/</w:t>
+      </w:r>
+      <w:proofErr w:type="spellStart"/>
+      <w:proofErr w:type="gramStart"/>
+      <w:r>
+        <w:rPr>
+          <w:rFonts w:ascii="Arial" w:hAnsi="Arial"/>
+          <w:sz w:val="24"/>
+          <w:szCs w:val="24"/>
+        </w:rPr>
+        <w:t>sphinxfuck.s</w:t>
+      </w:r>
+      <w:proofErr w:type="spellEnd"/>
+      <w:proofErr w:type="gramEnd"/>
       <w:r>
         <w:rPr>
           <w:rFonts w:ascii="Arial" w:hAnsi="Arial"/>
@@ -4636,7 +5243,21 @@
         <w:pStyle w:val="Code"/>
       </w:pPr>
       <w:r>
-        <w:t>void @sphinxfuck(string sf, char[] mem, string input) {</w:t>
+        <w:t>void @</w:t>
+      </w:r>
+      <w:proofErr w:type="gramStart"/>
+      <w:r>
+        <w:t>sphinxfuck(</w:t>
+      </w:r>
+      <w:proofErr w:type="gramEnd"/>
+      <w:r>
+        <w:t xml:space="preserve">string sf, </w:t>
+      </w:r>
+      <w:r>
+        <w:t>byte</w:t>
+      </w:r>
+      <w:r>
+        <w:t>[] mem, string input) {</w:t>
       </w:r>
     </w:p>
     <w:p>
@@ -4652,7 +5273,23 @@
         <w:pStyle w:val="Code"/>
       </w:pPr>
       <w:r>
-        <w:t xml:space="preserve">        int pc = 0, ip = 0, dp = 0;</w:t>
+        <w:t xml:space="preserve">        int pc = 0, </w:t>
+      </w:r>
+      <w:proofErr w:type="spellStart"/>
+      <w:r>
+        <w:t>ip</w:t>
+      </w:r>
+      <w:proofErr w:type="spellEnd"/>
+      <w:r>
+        <w:t xml:space="preserve"> = 0, </w:t>
+      </w:r>
+      <w:proofErr w:type="spellStart"/>
+      <w:r>
+        <w:t>dp</w:t>
+      </w:r>
+      <w:proofErr w:type="spellEnd"/>
+      <w:r>
+        <w:t xml:space="preserve"> = 0;</w:t>
       </w:r>
     </w:p>
     <w:p>
@@ -4702,7 +5339,15 @@
         <w:t xml:space="preserve">sf[pc] </w:t>
       </w:r>
       <w:r>
-        <w:t>== '!' and not mem[dp]) {</w:t>
+        <w:t>== '!' and not mem[</w:t>
+      </w:r>
+      <w:proofErr w:type="spellStart"/>
+      <w:r>
+        <w:t>dp</w:t>
+      </w:r>
+      <w:proofErr w:type="spellEnd"/>
+      <w:r>
+        <w:t>]) {</w:t>
       </w:r>
     </w:p>
     <w:p>
@@ -4710,7 +5355,23 @@
         <w:pStyle w:val="Code"/>
       </w:pPr>
       <w:r>
-        <w:t xml:space="preserve">                !is_defeat()</w:t>
+        <w:t xml:space="preserve">                </w:t>
+      </w:r>
+      <w:proofErr w:type="gramStart"/>
+      <w:r>
+        <w:t>!</w:t>
+      </w:r>
+      <w:proofErr w:type="spellStart"/>
+      <w:r>
+        <w:t>is</w:t>
+      </w:r>
+      <w:proofErr w:type="gramEnd"/>
+      <w:r>
+        <w:t>_defeat</w:t>
+      </w:r>
+      <w:proofErr w:type="spellEnd"/>
+      <w:r>
+        <w:t>()</w:t>
       </w:r>
       <w:r>
         <w:t>;</w:t>
@@ -4727,7 +5388,15 @@
         <w:t xml:space="preserve">sf[pc] </w:t>
       </w:r>
       <w:r>
-        <w:t>== '?' and mem[dp]) {</w:t>
+        <w:t>== '?' and mem[</w:t>
+      </w:r>
+      <w:proofErr w:type="spellStart"/>
+      <w:r>
+        <w:t>dp</w:t>
+      </w:r>
+      <w:proofErr w:type="spellEnd"/>
+      <w:r>
+        <w:t>]) {</w:t>
       </w:r>
     </w:p>
     <w:p>
@@ -4735,7 +5404,23 @@
         <w:pStyle w:val="Code"/>
       </w:pPr>
       <w:r>
-        <w:t xml:space="preserve">                !is_defeat()</w:t>
+        <w:t xml:space="preserve">                </w:t>
+      </w:r>
+      <w:proofErr w:type="gramStart"/>
+      <w:r>
+        <w:t>!</w:t>
+      </w:r>
+      <w:proofErr w:type="spellStart"/>
+      <w:r>
+        <w:t>is</w:t>
+      </w:r>
+      <w:proofErr w:type="gramEnd"/>
+      <w:r>
+        <w:t>_defeat</w:t>
+      </w:r>
+      <w:proofErr w:type="spellEnd"/>
+      <w:r>
+        <w:t>()</w:t>
       </w:r>
       <w:r>
         <w:t>;</w:t>
@@ -4774,13 +5459,29 @@
         <w:pStyle w:val="Code"/>
       </w:pPr>
       <w:r>
-        <w:t xml:space="preserve">                    pc = find_</w:t>
+        <w:t xml:space="preserve">                    pc = </w:t>
+      </w:r>
+      <w:proofErr w:type="spellStart"/>
+      <w:r>
+        <w:t>find_</w:t>
       </w:r>
       <w:r>
         <w:t>matching_</w:t>
       </w:r>
       <w:r>
-        <w:t xml:space="preserve">label_ahead(sf, pc);  </w:t>
+        <w:t>label_</w:t>
+      </w:r>
+      <w:proofErr w:type="gramStart"/>
+      <w:r>
+        <w:t>ahead</w:t>
+      </w:r>
+      <w:proofErr w:type="spellEnd"/>
+      <w:r>
+        <w:t>(</w:t>
+      </w:r>
+      <w:proofErr w:type="gramEnd"/>
+      <w:r>
+        <w:t xml:space="preserve">sf, pc);  </w:t>
       </w:r>
       <w:r>
         <w:rPr>
@@ -4845,7 +5546,23 @@
         <w:pStyle w:val="Code"/>
       </w:pPr>
       <w:r>
-        <w:t xml:space="preserve">                    pc = find_matching_label_behind(sf, pc);  </w:t>
+        <w:t xml:space="preserve">                    pc = </w:t>
+      </w:r>
+      <w:proofErr w:type="spellStart"/>
+      <w:r>
+        <w:t>find_matching_label_</w:t>
+      </w:r>
+      <w:proofErr w:type="gramStart"/>
+      <w:r>
+        <w:t>behind</w:t>
+      </w:r>
+      <w:proofErr w:type="spellEnd"/>
+      <w:r>
+        <w:t>(</w:t>
+      </w:r>
+      <w:proofErr w:type="gramEnd"/>
+      <w:r>
+        <w:t xml:space="preserve">sf, pc);  </w:t>
       </w:r>
       <w:r>
         <w:rPr>
@@ -5093,7 +5810,25 @@
           <w:sz w:val="24"/>
           <w:szCs w:val="24"/>
         </w:rPr>
-        <w:t xml:space="preserve"> is a basic (unprefixed) identifier</w:t>
+        <w:t xml:space="preserve"> is a basic (</w:t>
+      </w:r>
+      <w:proofErr w:type="spellStart"/>
+      <w:r>
+        <w:rPr>
+          <w:rFonts w:ascii="Arial" w:hAnsi="Arial"/>
+          <w:sz w:val="24"/>
+          <w:szCs w:val="24"/>
+        </w:rPr>
+        <w:t>unprefixed</w:t>
+      </w:r>
+      <w:proofErr w:type="spellEnd"/>
+      <w:r>
+        <w:rPr>
+          <w:rFonts w:ascii="Arial" w:hAnsi="Arial"/>
+          <w:sz w:val="24"/>
+          <w:szCs w:val="24"/>
+        </w:rPr>
+        <w:t>) identifier</w:t>
       </w:r>
     </w:p>
     <w:p>
@@ -5171,7 +5906,23 @@
           <w:sz w:val="24"/>
           <w:szCs w:val="24"/>
         </w:rPr>
-        <w:t xml:space="preserve"> is a character literal</w:t>
+        <w:t xml:space="preserve"> is a character</w:t>
+      </w:r>
+      <w:r>
+        <w:rPr>
+          <w:rFonts w:ascii="Arial" w:hAnsi="Arial"/>
+          <w:sz w:val="24"/>
+          <w:szCs w:val="24"/>
+        </w:rPr>
+        <w:t>/byte</w:t>
+      </w:r>
+      <w:r>
+        <w:rPr>
+          <w:rFonts w:ascii="Arial" w:hAnsi="Arial"/>
+          <w:sz w:val="24"/>
+          <w:szCs w:val="24"/>
+        </w:rPr>
+        <w:t xml:space="preserve"> literal</w:t>
       </w:r>
     </w:p>
     <w:p>
@@ -5197,11 +5948,19 @@
         </w:rPr>
         <w:t>SCALAR_</w:t>
       </w:r>
-      <w:r>
-        <w:rPr>
-          <w:rFonts w:ascii="Courier New" w:hAnsi="Courier New" w:cs="Cascadia Code"/>
-        </w:rPr>
-        <w:t>TYPE ::= `int`</w:t>
+      <w:proofErr w:type="gramStart"/>
+      <w:r>
+        <w:rPr>
+          <w:rFonts w:ascii="Courier New" w:hAnsi="Courier New" w:cs="Cascadia Code"/>
+        </w:rPr>
+        <w:t>TYPE ::=</w:t>
+      </w:r>
+      <w:proofErr w:type="gramEnd"/>
+      <w:r>
+        <w:rPr>
+          <w:rFonts w:ascii="Courier New" w:hAnsi="Courier New" w:cs="Cascadia Code"/>
+        </w:rPr>
+        <w:t xml:space="preserve"> `int`</w:t>
       </w:r>
       <w:r>
         <w:rPr>
@@ -5219,7 +5978,19 @@
         <w:rPr>
           <w:rFonts w:ascii="Courier New" w:hAnsi="Courier New" w:cs="Cascadia Code"/>
         </w:rPr>
-        <w:t xml:space="preserve">`char` | </w:t>
+        <w:t>`</w:t>
+      </w:r>
+      <w:r>
+        <w:rPr>
+          <w:rFonts w:ascii="Courier New" w:hAnsi="Courier New" w:cs="Cascadia Code"/>
+        </w:rPr>
+        <w:t>byte</w:t>
+      </w:r>
+      <w:r>
+        <w:rPr>
+          <w:rFonts w:ascii="Courier New" w:hAnsi="Courier New" w:cs="Cascadia Code"/>
+        </w:rPr>
+        <w:t xml:space="preserve">` | </w:t>
       </w:r>
       <w:r>
         <w:rPr>
@@ -5277,7 +6048,25 @@
           <w:sz w:val="24"/>
           <w:szCs w:val="24"/>
         </w:rPr>
-        <w:t xml:space="preserve">  So they’d </w:t>
+        <w:t xml:space="preserve">  </w:t>
+      </w:r>
+      <w:proofErr w:type="gramStart"/>
+      <w:r>
+        <w:rPr>
+          <w:rFonts w:ascii="Arial" w:hAnsi="Arial"/>
+          <w:sz w:val="24"/>
+          <w:szCs w:val="24"/>
+        </w:rPr>
+        <w:t>So</w:t>
+      </w:r>
+      <w:proofErr w:type="gramEnd"/>
+      <w:r>
+        <w:rPr>
+          <w:rFonts w:ascii="Arial" w:hAnsi="Arial"/>
+          <w:sz w:val="24"/>
+          <w:szCs w:val="24"/>
+        </w:rPr>
+        <w:t xml:space="preserve"> they’d </w:t>
       </w:r>
       <w:r>
         <w:rPr>
@@ -5309,43 +6098,77 @@
           <w:sz w:val="24"/>
           <w:szCs w:val="24"/>
         </w:rPr>
-        <w:t xml:space="preserve"> got put.</w:t>
-      </w:r>
-    </w:p>
-    <w:p>
-      <w:pPr>
-        <w:pStyle w:val="Body"/>
-        <w:rPr>
-          <w:rFonts w:ascii="Courier New" w:hAnsi="Courier New" w:cs="Cascadia Code"/>
-        </w:rPr>
-      </w:pPr>
-    </w:p>
-    <w:p>
-      <w:pPr>
-        <w:pStyle w:val="Body"/>
-        <w:rPr>
-          <w:rFonts w:ascii="Courier New" w:hAnsi="Courier New" w:cs="Cascadia Code"/>
-        </w:rPr>
-      </w:pPr>
-      <w:r>
-        <w:rPr>
-          <w:rFonts w:ascii="Courier New" w:hAnsi="Courier New" w:cs="Cascadia Code"/>
-        </w:rPr>
-        <w:t>TYPE ::= SCALAR_TYPE | TYPE `[` `]`</w:t>
-      </w:r>
-    </w:p>
-    <w:p>
-      <w:pPr>
-        <w:pStyle w:val="Body"/>
-        <w:rPr>
-          <w:rFonts w:ascii="Courier New" w:hAnsi="Courier New" w:cs="Cascadia Code"/>
-        </w:rPr>
-      </w:pPr>
-      <w:r>
-        <w:rPr>
-          <w:rFonts w:ascii="Courier New" w:hAnsi="Courier New" w:cs="Cascadia Code"/>
-        </w:rPr>
-        <w:t xml:space="preserve">RTYPE ::= </w:t>
+        <w:t xml:space="preserve"> </w:t>
+      </w:r>
+      <w:proofErr w:type="spellStart"/>
+      <w:r>
+        <w:rPr>
+          <w:rFonts w:ascii="Arial" w:hAnsi="Arial"/>
+          <w:sz w:val="24"/>
+          <w:szCs w:val="24"/>
+        </w:rPr>
+        <w:t>got</w:t>
+      </w:r>
+      <w:proofErr w:type="spellEnd"/>
+      <w:r>
+        <w:rPr>
+          <w:rFonts w:ascii="Arial" w:hAnsi="Arial"/>
+          <w:sz w:val="24"/>
+          <w:szCs w:val="24"/>
+        </w:rPr>
+        <w:t xml:space="preserve"> put.</w:t>
+      </w:r>
+    </w:p>
+    <w:p>
+      <w:pPr>
+        <w:pStyle w:val="Body"/>
+        <w:rPr>
+          <w:rFonts w:ascii="Courier New" w:hAnsi="Courier New" w:cs="Cascadia Code"/>
+        </w:rPr>
+      </w:pPr>
+    </w:p>
+    <w:p>
+      <w:pPr>
+        <w:pStyle w:val="Body"/>
+        <w:rPr>
+          <w:rFonts w:ascii="Courier New" w:hAnsi="Courier New" w:cs="Cascadia Code"/>
+        </w:rPr>
+      </w:pPr>
+      <w:proofErr w:type="gramStart"/>
+      <w:r>
+        <w:rPr>
+          <w:rFonts w:ascii="Courier New" w:hAnsi="Courier New" w:cs="Cascadia Code"/>
+        </w:rPr>
+        <w:t>TYPE ::=</w:t>
+      </w:r>
+      <w:proofErr w:type="gramEnd"/>
+      <w:r>
+        <w:rPr>
+          <w:rFonts w:ascii="Courier New" w:hAnsi="Courier New" w:cs="Cascadia Code"/>
+        </w:rPr>
+        <w:t xml:space="preserve"> SCALAR_TYPE | TYPE `[` `]`</w:t>
+      </w:r>
+    </w:p>
+    <w:p>
+      <w:pPr>
+        <w:pStyle w:val="Body"/>
+        <w:rPr>
+          <w:rFonts w:ascii="Courier New" w:hAnsi="Courier New" w:cs="Cascadia Code"/>
+        </w:rPr>
+      </w:pPr>
+      <w:proofErr w:type="gramStart"/>
+      <w:r>
+        <w:rPr>
+          <w:rFonts w:ascii="Courier New" w:hAnsi="Courier New" w:cs="Cascadia Code"/>
+        </w:rPr>
+        <w:t>RTYPE ::=</w:t>
+      </w:r>
+      <w:proofErr w:type="gramEnd"/>
+      <w:r>
+        <w:rPr>
+          <w:rFonts w:ascii="Courier New" w:hAnsi="Courier New" w:cs="Cascadia Code"/>
+        </w:rPr>
+        <w:t xml:space="preserve"> </w:t>
       </w:r>
       <w:r>
         <w:rPr>
@@ -5394,11 +6217,19 @@
           <w:rFonts w:ascii="Courier New" w:hAnsi="Courier New" w:cs="Cascadia Code"/>
         </w:rPr>
       </w:pPr>
-      <w:r>
-        <w:rPr>
-          <w:rFonts w:ascii="Courier New" w:hAnsi="Courier New" w:cs="Cascadia Code"/>
-        </w:rPr>
-        <w:t xml:space="preserve">VTYPE ::= </w:t>
+      <w:proofErr w:type="gramStart"/>
+      <w:r>
+        <w:rPr>
+          <w:rFonts w:ascii="Courier New" w:hAnsi="Courier New" w:cs="Cascadia Code"/>
+        </w:rPr>
+        <w:t>VTYPE ::=</w:t>
+      </w:r>
+      <w:proofErr w:type="gramEnd"/>
+      <w:r>
+        <w:rPr>
+          <w:rFonts w:ascii="Courier New" w:hAnsi="Courier New" w:cs="Cascadia Code"/>
+        </w:rPr>
+        <w:t xml:space="preserve"> </w:t>
       </w:r>
       <w:r>
         <w:rPr>
@@ -5440,11 +6271,19 @@
           <w:rFonts w:ascii="Courier New" w:hAnsi="Courier New" w:cs="Cascadia Code"/>
         </w:rPr>
       </w:pPr>
-      <w:r>
-        <w:rPr>
-          <w:rFonts w:ascii="Courier New" w:hAnsi="Courier New" w:cs="Cascadia Code"/>
-        </w:rPr>
-        <w:t xml:space="preserve">VDECL ::= VTYPE </w:t>
+      <w:proofErr w:type="gramStart"/>
+      <w:r>
+        <w:rPr>
+          <w:rFonts w:ascii="Courier New" w:hAnsi="Courier New" w:cs="Cascadia Code"/>
+        </w:rPr>
+        <w:t>VDECL ::=</w:t>
+      </w:r>
+      <w:proofErr w:type="gramEnd"/>
+      <w:r>
+        <w:rPr>
+          <w:rFonts w:ascii="Courier New" w:hAnsi="Courier New" w:cs="Cascadia Code"/>
+        </w:rPr>
+        <w:t xml:space="preserve"> VTYPE </w:t>
       </w:r>
       <w:r>
         <w:rPr>
@@ -5564,50 +6403,86 @@
           <w:rFonts w:ascii="Courier New" w:hAnsi="Courier New" w:cs="Cascadia Code"/>
         </w:rPr>
         <w:lastRenderedPageBreak/>
-        <w:t>ARG_SIG_LIST ::= `(` [(VTYPE IDENT `,`)* VTYPE IDENT] `)`</w:t>
-      </w:r>
-    </w:p>
-    <w:p>
-      <w:pPr>
-        <w:pStyle w:val="Body"/>
-        <w:rPr>
-          <w:rFonts w:ascii="Courier New" w:hAnsi="Courier New" w:cs="Cascadia Code"/>
-        </w:rPr>
-      </w:pPr>
-      <w:r>
-        <w:rPr>
-          <w:rFonts w:ascii="Courier New" w:hAnsi="Courier New" w:cs="Cascadia Code"/>
-        </w:rPr>
-        <w:t>ARG_LIST ::= `(` [(EXPR `,`)* EXPR] `)`</w:t>
-      </w:r>
-    </w:p>
-    <w:p>
-      <w:pPr>
-        <w:pStyle w:val="Body"/>
-        <w:rPr>
-          <w:rFonts w:ascii="Courier New" w:hAnsi="Courier New" w:cs="Cascadia Code"/>
-        </w:rPr>
-      </w:pPr>
-    </w:p>
-    <w:p>
-      <w:pPr>
-        <w:pStyle w:val="Body"/>
-        <w:rPr>
-          <w:rFonts w:ascii="Courier New" w:hAnsi="Courier New" w:cs="Cascadia Code"/>
-        </w:rPr>
-      </w:pPr>
-      <w:r>
-        <w:rPr>
-          <w:rFonts w:ascii="Courier New" w:hAnsi="Courier New" w:cs="Cascadia Code"/>
-        </w:rPr>
-        <w:t xml:space="preserve">FUNC ::= RTYPE IDENT </w:t>
-      </w:r>
-      <w:r>
-        <w:rPr>
-          <w:rFonts w:ascii="Courier New" w:hAnsi="Courier New" w:cs="Cascadia Code"/>
-        </w:rPr>
         <w:t>ARG_SIG_</w:t>
       </w:r>
+      <w:proofErr w:type="gramStart"/>
+      <w:r>
+        <w:rPr>
+          <w:rFonts w:ascii="Courier New" w:hAnsi="Courier New" w:cs="Cascadia Code"/>
+        </w:rPr>
+        <w:t>LIST ::=</w:t>
+      </w:r>
+      <w:proofErr w:type="gramEnd"/>
+      <w:r>
+        <w:rPr>
+          <w:rFonts w:ascii="Courier New" w:hAnsi="Courier New" w:cs="Cascadia Code"/>
+        </w:rPr>
+        <w:t xml:space="preserve"> `(` [(VTYPE IDENT `,`)* VTYPE IDENT] `)`</w:t>
+      </w:r>
+    </w:p>
+    <w:p>
+      <w:pPr>
+        <w:pStyle w:val="Body"/>
+        <w:rPr>
+          <w:rFonts w:ascii="Courier New" w:hAnsi="Courier New" w:cs="Cascadia Code"/>
+        </w:rPr>
+      </w:pPr>
+      <w:r>
+        <w:rPr>
+          <w:rFonts w:ascii="Courier New" w:hAnsi="Courier New" w:cs="Cascadia Code"/>
+        </w:rPr>
+        <w:t>ARG_</w:t>
+      </w:r>
+      <w:proofErr w:type="gramStart"/>
+      <w:r>
+        <w:rPr>
+          <w:rFonts w:ascii="Courier New" w:hAnsi="Courier New" w:cs="Cascadia Code"/>
+        </w:rPr>
+        <w:t>LIST ::=</w:t>
+      </w:r>
+      <w:proofErr w:type="gramEnd"/>
+      <w:r>
+        <w:rPr>
+          <w:rFonts w:ascii="Courier New" w:hAnsi="Courier New" w:cs="Cascadia Code"/>
+        </w:rPr>
+        <w:t xml:space="preserve"> `(` [(EXPR `,`)* EXPR] `)`</w:t>
+      </w:r>
+    </w:p>
+    <w:p>
+      <w:pPr>
+        <w:pStyle w:val="Body"/>
+        <w:rPr>
+          <w:rFonts w:ascii="Courier New" w:hAnsi="Courier New" w:cs="Cascadia Code"/>
+        </w:rPr>
+      </w:pPr>
+    </w:p>
+    <w:p>
+      <w:pPr>
+        <w:pStyle w:val="Body"/>
+        <w:rPr>
+          <w:rFonts w:ascii="Courier New" w:hAnsi="Courier New" w:cs="Cascadia Code"/>
+        </w:rPr>
+      </w:pPr>
+      <w:proofErr w:type="gramStart"/>
+      <w:r>
+        <w:rPr>
+          <w:rFonts w:ascii="Courier New" w:hAnsi="Courier New" w:cs="Cascadia Code"/>
+        </w:rPr>
+        <w:t>FUNC ::=</w:t>
+      </w:r>
+      <w:proofErr w:type="gramEnd"/>
+      <w:r>
+        <w:rPr>
+          <w:rFonts w:ascii="Courier New" w:hAnsi="Courier New" w:cs="Cascadia Code"/>
+        </w:rPr>
+        <w:t xml:space="preserve"> RTYPE IDENT </w:t>
+      </w:r>
+      <w:r>
+        <w:rPr>
+          <w:rFonts w:ascii="Courier New" w:hAnsi="Courier New" w:cs="Cascadia Code"/>
+        </w:rPr>
+        <w:t>ARG_SIG_</w:t>
+      </w:r>
       <w:r>
         <w:rPr>
           <w:rFonts w:ascii="Courier New" w:hAnsi="Courier New" w:cs="Cascadia Code"/>
@@ -5650,7 +6525,21 @@
         <w:rPr>
           <w:rFonts w:ascii="Courier New" w:hAnsi="Courier New" w:cs="Cascadia Code"/>
         </w:rPr>
-        <w:t xml:space="preserve">YOU_FUNC ::= RTYPE </w:t>
+        <w:t>YOU_</w:t>
+      </w:r>
+      <w:proofErr w:type="gramStart"/>
+      <w:r>
+        <w:rPr>
+          <w:rFonts w:ascii="Courier New" w:hAnsi="Courier New" w:cs="Cascadia Code"/>
+        </w:rPr>
+        <w:t>FUNC ::=</w:t>
+      </w:r>
+      <w:proofErr w:type="gramEnd"/>
+      <w:r>
+        <w:rPr>
+          <w:rFonts w:ascii="Courier New" w:hAnsi="Courier New" w:cs="Cascadia Code"/>
+        </w:rPr>
+        <w:t xml:space="preserve"> RTYPE </w:t>
       </w:r>
       <w:r>
         <w:rPr>
@@ -5706,7 +6595,21 @@
         <w:rPr>
           <w:rFonts w:ascii="Courier New" w:hAnsi="Courier New" w:cs="Cascadia Code"/>
         </w:rPr>
-        <w:t xml:space="preserve">DEF_FUNC ::= RTYPE `!`IDENT </w:t>
+        <w:t>DEF_</w:t>
+      </w:r>
+      <w:proofErr w:type="gramStart"/>
+      <w:r>
+        <w:rPr>
+          <w:rFonts w:ascii="Courier New" w:hAnsi="Courier New" w:cs="Cascadia Code"/>
+        </w:rPr>
+        <w:t>FUNC ::=</w:t>
+      </w:r>
+      <w:proofErr w:type="gramEnd"/>
+      <w:r>
+        <w:rPr>
+          <w:rFonts w:ascii="Courier New" w:hAnsi="Courier New" w:cs="Cascadia Code"/>
+        </w:rPr>
+        <w:t xml:space="preserve"> RTYPE `!`IDENT </w:t>
       </w:r>
       <w:r>
         <w:rPr>
@@ -5764,35 +6667,77 @@
         <w:rPr>
           <w:rFonts w:ascii="Courier New" w:hAnsi="Courier New" w:cs="Cascadia Code"/>
         </w:rPr>
-        <w:t>FUNC_CALL ::= IDENT ARG_LIST</w:t>
-      </w:r>
-    </w:p>
-    <w:p>
-      <w:pPr>
-        <w:pStyle w:val="Body"/>
-        <w:rPr>
-          <w:rFonts w:ascii="Courier New" w:hAnsi="Courier New" w:cs="Cascadia Code"/>
-        </w:rPr>
-      </w:pPr>
-      <w:r>
-        <w:rPr>
-          <w:rFonts w:ascii="Courier New" w:hAnsi="Courier New" w:cs="Cascadia Code"/>
-        </w:rPr>
-        <w:t>YOU_FUNC_CALL ::= `@`IDENT ARG_LIST</w:t>
-      </w:r>
-    </w:p>
-    <w:p>
-      <w:pPr>
-        <w:pStyle w:val="Body"/>
-        <w:rPr>
-          <w:rFonts w:ascii="Courier New" w:hAnsi="Courier New" w:cs="Cascadia Code"/>
-        </w:rPr>
-      </w:pPr>
-      <w:r>
-        <w:rPr>
-          <w:rFonts w:ascii="Courier New" w:hAnsi="Courier New" w:cs="Cascadia Code"/>
-        </w:rPr>
-        <w:t>DEF_FUNC_CALL ::= `!`IDENT ARG_LIST</w:t>
+        <w:t>FUNC_</w:t>
+      </w:r>
+      <w:proofErr w:type="gramStart"/>
+      <w:r>
+        <w:rPr>
+          <w:rFonts w:ascii="Courier New" w:hAnsi="Courier New" w:cs="Cascadia Code"/>
+        </w:rPr>
+        <w:t>CALL ::=</w:t>
+      </w:r>
+      <w:proofErr w:type="gramEnd"/>
+      <w:r>
+        <w:rPr>
+          <w:rFonts w:ascii="Courier New" w:hAnsi="Courier New" w:cs="Cascadia Code"/>
+        </w:rPr>
+        <w:t xml:space="preserve"> IDENT ARG_LIST</w:t>
+      </w:r>
+    </w:p>
+    <w:p>
+      <w:pPr>
+        <w:pStyle w:val="Body"/>
+        <w:rPr>
+          <w:rFonts w:ascii="Courier New" w:hAnsi="Courier New" w:cs="Cascadia Code"/>
+        </w:rPr>
+      </w:pPr>
+      <w:r>
+        <w:rPr>
+          <w:rFonts w:ascii="Courier New" w:hAnsi="Courier New" w:cs="Cascadia Code"/>
+        </w:rPr>
+        <w:t>YOU_FUNC_</w:t>
+      </w:r>
+      <w:proofErr w:type="gramStart"/>
+      <w:r>
+        <w:rPr>
+          <w:rFonts w:ascii="Courier New" w:hAnsi="Courier New" w:cs="Cascadia Code"/>
+        </w:rPr>
+        <w:t>CALL ::=</w:t>
+      </w:r>
+      <w:proofErr w:type="gramEnd"/>
+      <w:r>
+        <w:rPr>
+          <w:rFonts w:ascii="Courier New" w:hAnsi="Courier New" w:cs="Cascadia Code"/>
+        </w:rPr>
+        <w:t xml:space="preserve"> `@`IDENT ARG_LIST</w:t>
+      </w:r>
+    </w:p>
+    <w:p>
+      <w:pPr>
+        <w:pStyle w:val="Body"/>
+        <w:rPr>
+          <w:rFonts w:ascii="Courier New" w:hAnsi="Courier New" w:cs="Cascadia Code"/>
+        </w:rPr>
+      </w:pPr>
+      <w:r>
+        <w:rPr>
+          <w:rFonts w:ascii="Courier New" w:hAnsi="Courier New" w:cs="Cascadia Code"/>
+        </w:rPr>
+        <w:t>DEF_FUNC_</w:t>
+      </w:r>
+      <w:proofErr w:type="gramStart"/>
+      <w:r>
+        <w:rPr>
+          <w:rFonts w:ascii="Courier New" w:hAnsi="Courier New" w:cs="Cascadia Code"/>
+        </w:rPr>
+        <w:t>CALL ::=</w:t>
+      </w:r>
+      <w:proofErr w:type="gramEnd"/>
+      <w:r>
+        <w:rPr>
+          <w:rFonts w:ascii="Courier New" w:hAnsi="Courier New" w:cs="Cascadia Code"/>
+        </w:rPr>
+        <w:t xml:space="preserve"> `!`IDENT ARG_LIST</w:t>
       </w:r>
     </w:p>
     <w:p>
@@ -5815,7 +6760,21 @@
         <w:rPr>
           <w:rFonts w:ascii="Courier New" w:hAnsi="Courier New" w:cs="Cascadia Code"/>
         </w:rPr>
-        <w:t>BIN_OP ::= `+` | `-` | `*` | `/` | `%`</w:t>
+        <w:t>BIN_</w:t>
+      </w:r>
+      <w:proofErr w:type="gramStart"/>
+      <w:r>
+        <w:rPr>
+          <w:rFonts w:ascii="Courier New" w:hAnsi="Courier New" w:cs="Cascadia Code"/>
+        </w:rPr>
+        <w:t>OP ::=</w:t>
+      </w:r>
+      <w:proofErr w:type="gramEnd"/>
+      <w:r>
+        <w:rPr>
+          <w:rFonts w:ascii="Courier New" w:hAnsi="Courier New" w:cs="Cascadia Code"/>
+        </w:rPr>
+        <w:t xml:space="preserve"> `+` | `-` | `*` | `/` | `%`</w:t>
       </w:r>
       <w:r>
         <w:rPr>
@@ -5841,7 +6800,21 @@
         <w:rPr>
           <w:rFonts w:ascii="Courier New" w:hAnsi="Courier New" w:cs="Cascadia Code"/>
         </w:rPr>
-        <w:t>UN_OP ::= `+` | `-`</w:t>
+        <w:t>UN_</w:t>
+      </w:r>
+      <w:proofErr w:type="gramStart"/>
+      <w:r>
+        <w:rPr>
+          <w:rFonts w:ascii="Courier New" w:hAnsi="Courier New" w:cs="Cascadia Code"/>
+        </w:rPr>
+        <w:t>OP ::=</w:t>
+      </w:r>
+      <w:proofErr w:type="gramEnd"/>
+      <w:r>
+        <w:rPr>
+          <w:rFonts w:ascii="Courier New" w:hAnsi="Courier New" w:cs="Cascadia Code"/>
+        </w:rPr>
+        <w:t xml:space="preserve"> `+` | `-`</w:t>
       </w:r>
       <w:r>
         <w:rPr>
@@ -5865,11 +6838,19 @@
           <w:rFonts w:ascii="Courier New" w:hAnsi="Courier New" w:cs="Cascadia Code"/>
         </w:rPr>
       </w:pPr>
-      <w:r>
-        <w:rPr>
-          <w:rFonts w:ascii="Courier New" w:hAnsi="Courier New" w:cs="Cascadia Code"/>
-        </w:rPr>
-        <w:t xml:space="preserve">LOOKUP ::= </w:t>
+      <w:proofErr w:type="gramStart"/>
+      <w:r>
+        <w:rPr>
+          <w:rFonts w:ascii="Courier New" w:hAnsi="Courier New" w:cs="Cascadia Code"/>
+        </w:rPr>
+        <w:t>LOOKUP ::=</w:t>
+      </w:r>
+      <w:proofErr w:type="gramEnd"/>
+      <w:r>
+        <w:rPr>
+          <w:rFonts w:ascii="Courier New" w:hAnsi="Courier New" w:cs="Cascadia Code"/>
+        </w:rPr>
+        <w:t xml:space="preserve"> </w:t>
       </w:r>
       <w:r>
         <w:rPr>
@@ -5895,21 +6876,43 @@
         <w:rPr>
           <w:rFonts w:ascii="Courier New" w:hAnsi="Courier New" w:cs="Cascadia Code"/>
         </w:rPr>
-        <w:t>INC_ASSIGN ::= `+=` | `-=` | `*=` | `/=` | `%=`</w:t>
-      </w:r>
-    </w:p>
-    <w:p>
-      <w:pPr>
-        <w:pStyle w:val="Body"/>
-        <w:rPr>
-          <w:rFonts w:ascii="Courier New" w:hAnsi="Courier New" w:cs="Cascadia Code"/>
-        </w:rPr>
-      </w:pPr>
-      <w:r>
-        <w:rPr>
-          <w:rFonts w:ascii="Courier New" w:hAnsi="Courier New" w:cs="Cascadia Code"/>
-        </w:rPr>
-        <w:t>ASSIGN ::= LOOKUP `=` EXPR</w:t>
+        <w:t>INC_</w:t>
+      </w:r>
+      <w:proofErr w:type="gramStart"/>
+      <w:r>
+        <w:rPr>
+          <w:rFonts w:ascii="Courier New" w:hAnsi="Courier New" w:cs="Cascadia Code"/>
+        </w:rPr>
+        <w:t>ASSIGN ::=</w:t>
+      </w:r>
+      <w:proofErr w:type="gramEnd"/>
+      <w:r>
+        <w:rPr>
+          <w:rFonts w:ascii="Courier New" w:hAnsi="Courier New" w:cs="Cascadia Code"/>
+        </w:rPr>
+        <w:t xml:space="preserve"> `+=` | `-=` | `*=` | `/=` | `%=`</w:t>
+      </w:r>
+    </w:p>
+    <w:p>
+      <w:pPr>
+        <w:pStyle w:val="Body"/>
+        <w:rPr>
+          <w:rFonts w:ascii="Courier New" w:hAnsi="Courier New" w:cs="Cascadia Code"/>
+        </w:rPr>
+      </w:pPr>
+      <w:proofErr w:type="gramStart"/>
+      <w:r>
+        <w:rPr>
+          <w:rFonts w:ascii="Courier New" w:hAnsi="Courier New" w:cs="Cascadia Code"/>
+        </w:rPr>
+        <w:t>ASSIGN ::=</w:t>
+      </w:r>
+      <w:proofErr w:type="gramEnd"/>
+      <w:r>
+        <w:rPr>
+          <w:rFonts w:ascii="Courier New" w:hAnsi="Courier New" w:cs="Cascadia Code"/>
+        </w:rPr>
+        <w:t xml:space="preserve"> LOOKUP `=` EXPR</w:t>
       </w:r>
       <w:r>
         <w:rPr>
@@ -5966,11 +6969,19 @@
           <w:rFonts w:ascii="Courier New" w:hAnsi="Courier New" w:cs="Cascadia Code"/>
         </w:rPr>
       </w:pPr>
-      <w:r>
-        <w:rPr>
-          <w:rFonts w:ascii="Courier New" w:hAnsi="Courier New" w:cs="Cascadia Code"/>
-        </w:rPr>
-        <w:t xml:space="preserve">ARRAY ::= `[` </w:t>
+      <w:proofErr w:type="gramStart"/>
+      <w:r>
+        <w:rPr>
+          <w:rFonts w:ascii="Courier New" w:hAnsi="Courier New" w:cs="Cascadia Code"/>
+        </w:rPr>
+        <w:t>ARRAY ::=</w:t>
+      </w:r>
+      <w:proofErr w:type="gramEnd"/>
+      <w:r>
+        <w:rPr>
+          <w:rFonts w:ascii="Courier New" w:hAnsi="Courier New" w:cs="Cascadia Code"/>
+        </w:rPr>
+        <w:t xml:space="preserve"> `[` </w:t>
       </w:r>
       <w:r>
         <w:rPr>
@@ -6005,11 +7016,19 @@
           <w:rFonts w:ascii="Arial" w:hAnsi="Arial"/>
         </w:rPr>
       </w:pPr>
-      <w:r>
-        <w:rPr>
-          <w:rFonts w:ascii="Courier New" w:hAnsi="Courier New" w:cs="Cascadia Code"/>
-        </w:rPr>
-        <w:t>EXPR ::= `(` EXPR `)` | UN_OP EXPR | EXPR BIN_OP EXPR | YOU_FUNC_CALL | DEF_FUNC_CALL | FUNC_CALL</w:t>
+      <w:proofErr w:type="gramStart"/>
+      <w:r>
+        <w:rPr>
+          <w:rFonts w:ascii="Courier New" w:hAnsi="Courier New" w:cs="Cascadia Code"/>
+        </w:rPr>
+        <w:t>EXPR ::=</w:t>
+      </w:r>
+      <w:proofErr w:type="gramEnd"/>
+      <w:r>
+        <w:rPr>
+          <w:rFonts w:ascii="Courier New" w:hAnsi="Courier New" w:cs="Cascadia Code"/>
+        </w:rPr>
+        <w:t xml:space="preserve"> `(` EXPR `)` | UN_OP EXPR | EXPR BIN_OP EXPR | YOU_FUNC_CALL | DEF_FUNC_CALL | FUNC_CALL</w:t>
       </w:r>
       <w:r>
         <w:rPr>
@@ -6156,7 +7175,21 @@
         <w:rPr>
           <w:rFonts w:ascii="Courier New" w:hAnsi="Courier New" w:cs="Cascadia Code"/>
         </w:rPr>
-        <w:t>LINE_STMT ::= EXPR | VDECL | ASSIGN</w:t>
+        <w:t>LINE_</w:t>
+      </w:r>
+      <w:proofErr w:type="gramStart"/>
+      <w:r>
+        <w:rPr>
+          <w:rFonts w:ascii="Courier New" w:hAnsi="Courier New" w:cs="Cascadia Code"/>
+        </w:rPr>
+        <w:t>STMT ::=</w:t>
+      </w:r>
+      <w:proofErr w:type="gramEnd"/>
+      <w:r>
+        <w:rPr>
+          <w:rFonts w:ascii="Courier New" w:hAnsi="Courier New" w:cs="Cascadia Code"/>
+        </w:rPr>
+        <w:t xml:space="preserve"> EXPR | VDECL | ASSIGN</w:t>
       </w:r>
     </w:p>
     <w:p>
@@ -6167,11 +7200,19 @@
           <w:rFonts w:ascii="Courier New" w:hAnsi="Courier New" w:cs="Cascadia Code"/>
         </w:rPr>
       </w:pPr>
-      <w:r>
-        <w:rPr>
-          <w:rFonts w:ascii="Courier New" w:hAnsi="Courier New" w:cs="Cascadia Code"/>
-        </w:rPr>
-        <w:t xml:space="preserve">STATEMENT ::= </w:t>
+      <w:proofErr w:type="gramStart"/>
+      <w:r>
+        <w:rPr>
+          <w:rFonts w:ascii="Courier New" w:hAnsi="Courier New" w:cs="Cascadia Code"/>
+        </w:rPr>
+        <w:t>STATEMENT ::=</w:t>
+      </w:r>
+      <w:proofErr w:type="gramEnd"/>
+      <w:r>
+        <w:rPr>
+          <w:rFonts w:ascii="Courier New" w:hAnsi="Courier New" w:cs="Cascadia Code"/>
+        </w:rPr>
+        <w:t xml:space="preserve"> </w:t>
       </w:r>
       <w:r>
         <w:rPr>
@@ -6221,11 +7262,19 @@
           <w:rFonts w:ascii="Courier New" w:hAnsi="Courier New" w:cs="Cascadia Code"/>
         </w:rPr>
       </w:pPr>
-      <w:r>
-        <w:rPr>
-          <w:rFonts w:ascii="Courier New" w:hAnsi="Courier New" w:cs="Cascadia Code"/>
-        </w:rPr>
-        <w:t>BLOCK ::= `{` STATEMENT* `}`</w:t>
+      <w:proofErr w:type="gramStart"/>
+      <w:r>
+        <w:rPr>
+          <w:rFonts w:ascii="Courier New" w:hAnsi="Courier New" w:cs="Cascadia Code"/>
+        </w:rPr>
+        <w:t>BLOCK ::=</w:t>
+      </w:r>
+      <w:proofErr w:type="gramEnd"/>
+      <w:r>
+        <w:rPr>
+          <w:rFonts w:ascii="Courier New" w:hAnsi="Courier New" w:cs="Cascadia Code"/>
+        </w:rPr>
+        <w:t xml:space="preserve"> `{` STATEMENT* `}`</w:t>
       </w:r>
       <w:r>
         <w:rPr>
@@ -6310,6 +7359,7 @@
         </w:rPr>
         <w:t>IF_</w:t>
       </w:r>
+      <w:proofErr w:type="gramStart"/>
       <w:r>
         <w:rPr>
           <w:rFonts w:ascii="Courier New" w:hAnsi="Courier New" w:cs="Cascadia Code"/>
@@ -6320,7 +7370,14 @@
         <w:rPr>
           <w:rFonts w:ascii="Courier New" w:hAnsi="Courier New" w:cs="Cascadia Code"/>
         </w:rPr>
-        <w:t xml:space="preserve"> ::= `if` `(` EXPR `)` BLOCK </w:t>
+        <w:t xml:space="preserve"> ::=</w:t>
+      </w:r>
+      <w:proofErr w:type="gramEnd"/>
+      <w:r>
+        <w:rPr>
+          <w:rFonts w:ascii="Courier New" w:hAnsi="Courier New" w:cs="Cascadia Code"/>
+        </w:rPr>
+        <w:t xml:space="preserve"> `if` `(` EXPR `)` BLOCK </w:t>
       </w:r>
       <w:r>
         <w:rPr>
@@ -6368,6 +7425,7 @@
         </w:rPr>
         <w:t>WHILE_</w:t>
       </w:r>
+      <w:proofErr w:type="gramStart"/>
       <w:r>
         <w:rPr>
           <w:rFonts w:ascii="Courier New" w:hAnsi="Courier New" w:cs="Cascadia Code"/>
@@ -6378,7 +7436,14 @@
         <w:rPr>
           <w:rFonts w:ascii="Courier New" w:hAnsi="Courier New" w:cs="Cascadia Code"/>
         </w:rPr>
-        <w:t xml:space="preserve"> ::= `while` `(` EXPR `)` BLOCK</w:t>
+        <w:t xml:space="preserve"> ::=</w:t>
+      </w:r>
+      <w:proofErr w:type="gramEnd"/>
+      <w:r>
+        <w:rPr>
+          <w:rFonts w:ascii="Courier New" w:hAnsi="Courier New" w:cs="Cascadia Code"/>
+        </w:rPr>
+        <w:t xml:space="preserve"> `while` `(` EXPR `)` BLOCK</w:t>
       </w:r>
     </w:p>
     <w:p>
@@ -6397,6 +7462,7 @@
         </w:rPr>
         <w:t>FOR_</w:t>
       </w:r>
+      <w:proofErr w:type="gramStart"/>
       <w:r>
         <w:rPr>
           <w:rFonts w:ascii="Courier New" w:hAnsi="Courier New" w:cs="Cascadia Code"/>
@@ -6407,7 +7473,14 @@
         <w:rPr>
           <w:rFonts w:ascii="Courier New" w:hAnsi="Courier New" w:cs="Cascadia Code"/>
         </w:rPr>
-        <w:t xml:space="preserve"> ::= `for` `(` [</w:t>
+        <w:t xml:space="preserve"> ::=</w:t>
+      </w:r>
+      <w:proofErr w:type="gramEnd"/>
+      <w:r>
+        <w:rPr>
+          <w:rFonts w:ascii="Courier New" w:hAnsi="Courier New" w:cs="Cascadia Code"/>
+        </w:rPr>
+        <w:t xml:space="preserve"> `for` `(` [</w:t>
       </w:r>
       <w:r>
         <w:rPr>
@@ -6457,6 +7530,7 @@
         </w:rPr>
         <w:t>TRY_</w:t>
       </w:r>
+      <w:proofErr w:type="gramStart"/>
       <w:r>
         <w:rPr>
           <w:rFonts w:ascii="Courier New" w:hAnsi="Courier New" w:cs="Cascadia Code"/>
@@ -6467,7 +7541,14 @@
         <w:rPr>
           <w:rFonts w:ascii="Courier New" w:hAnsi="Courier New" w:cs="Cascadia Code"/>
         </w:rPr>
-        <w:t xml:space="preserve"> ::= `try` BLOCK `undo` BLOCK</w:t>
+        <w:t xml:space="preserve"> ::=</w:t>
+      </w:r>
+      <w:proofErr w:type="gramEnd"/>
+      <w:r>
+        <w:rPr>
+          <w:rFonts w:ascii="Courier New" w:hAnsi="Courier New" w:cs="Cascadia Code"/>
+        </w:rPr>
+        <w:t xml:space="preserve"> `try` BLOCK `undo` BLOCK</w:t>
       </w:r>
     </w:p>
     <w:p>
@@ -6490,6 +7571,7 @@
         </w:rPr>
         <w:t>_</w:t>
       </w:r>
+      <w:proofErr w:type="gramStart"/>
       <w:r>
         <w:rPr>
           <w:rFonts w:ascii="Courier New" w:hAnsi="Courier New" w:cs="Cascadia Code"/>
@@ -6500,7 +7582,14 @@
         <w:rPr>
           <w:rFonts w:ascii="Courier New" w:hAnsi="Courier New" w:cs="Cascadia Code"/>
         </w:rPr>
-        <w:t xml:space="preserve"> ::= `</w:t>
+        <w:t xml:space="preserve"> ::=</w:t>
+      </w:r>
+      <w:proofErr w:type="gramEnd"/>
+      <w:r>
+        <w:rPr>
+          <w:rFonts w:ascii="Courier New" w:hAnsi="Courier New" w:cs="Cascadia Code"/>
+        </w:rPr>
+        <w:t xml:space="preserve"> `</w:t>
       </w:r>
       <w:r>
         <w:rPr>
@@ -6599,13 +7688,27 @@
         <w:rPr>
           <w:rFonts w:ascii="Courier New" w:hAnsi="Courier New" w:cs="Cascadia Code"/>
         </w:rPr>
-        <w:t>GLOBAL_STMT</w:t>
-      </w:r>
-      <w:r>
-        <w:rPr>
-          <w:rFonts w:ascii="Courier New" w:hAnsi="Courier New" w:cs="Cascadia Code"/>
-        </w:rPr>
-        <w:t xml:space="preserve"> ::= </w:t>
+        <w:t>GLOBAL_</w:t>
+      </w:r>
+      <w:proofErr w:type="gramStart"/>
+      <w:r>
+        <w:rPr>
+          <w:rFonts w:ascii="Courier New" w:hAnsi="Courier New" w:cs="Cascadia Code"/>
+        </w:rPr>
+        <w:t>STMT</w:t>
+      </w:r>
+      <w:r>
+        <w:rPr>
+          <w:rFonts w:ascii="Courier New" w:hAnsi="Courier New" w:cs="Cascadia Code"/>
+        </w:rPr>
+        <w:t xml:space="preserve"> ::=</w:t>
+      </w:r>
+      <w:proofErr w:type="gramEnd"/>
+      <w:r>
+        <w:rPr>
+          <w:rFonts w:ascii="Courier New" w:hAnsi="Courier New" w:cs="Cascadia Code"/>
+        </w:rPr>
+        <w:t xml:space="preserve"> </w:t>
       </w:r>
       <w:r>
         <w:rPr>
@@ -6623,11 +7726,19 @@
           <w:bCs/>
         </w:rPr>
       </w:pPr>
-      <w:r>
-        <w:rPr>
-          <w:rFonts w:ascii="Courier New" w:hAnsi="Courier New" w:cs="Cascadia Code"/>
-        </w:rPr>
-        <w:t>PROGRAM ::= GLOBAL_STMT*</w:t>
+      <w:proofErr w:type="gramStart"/>
+      <w:r>
+        <w:rPr>
+          <w:rFonts w:ascii="Courier New" w:hAnsi="Courier New" w:cs="Cascadia Code"/>
+        </w:rPr>
+        <w:t>PROGRAM ::=</w:t>
+      </w:r>
+      <w:proofErr w:type="gramEnd"/>
+      <w:r>
+        <w:rPr>
+          <w:rFonts w:ascii="Courier New" w:hAnsi="Courier New" w:cs="Cascadia Code"/>
+        </w:rPr>
+        <w:t xml:space="preserve"> GLOBAL_STMT*</w:t>
       </w:r>
     </w:p>
     <w:p>
@@ -6816,23 +7927,65 @@
         <w:pStyle w:val="CodeComment"/>
       </w:pPr>
       <w:r>
-        <w:t>; result = function(42)</w:t>
+        <w:t xml:space="preserve">; result = </w:t>
+      </w:r>
+      <w:proofErr w:type="gramStart"/>
+      <w:r>
+        <w:t>function(</w:t>
+      </w:r>
+      <w:proofErr w:type="gramEnd"/>
+      <w:r>
+        <w:t>42)</w:t>
       </w:r>
     </w:p>
     <w:p>
       <w:pPr>
         <w:pStyle w:val="Code"/>
       </w:pPr>
-      <w:r>
-        <w:t>sws [sp], end_call</w:t>
-      </w:r>
+      <w:proofErr w:type="spellStart"/>
+      <w:r>
+        <w:t>sws</w:t>
+      </w:r>
+      <w:proofErr w:type="spellEnd"/>
+      <w:r>
+        <w:t xml:space="preserve"> [</w:t>
+      </w:r>
+      <w:proofErr w:type="spellStart"/>
+      <w:r>
+        <w:t>sp</w:t>
+      </w:r>
+      <w:proofErr w:type="spellEnd"/>
+      <w:r>
+        <w:t xml:space="preserve">], </w:t>
+      </w:r>
+      <w:proofErr w:type="spellStart"/>
+      <w:r>
+        <w:t>end_call</w:t>
+      </w:r>
+      <w:proofErr w:type="spellEnd"/>
     </w:p>
     <w:p>
       <w:pPr>
         <w:pStyle w:val="Code"/>
       </w:pPr>
       <w:r>
-        <w:t>add [sp], [sp], 1w</w:t>
+        <w:t>add [</w:t>
+      </w:r>
+      <w:proofErr w:type="spellStart"/>
+      <w:r>
+        <w:t>sp</w:t>
+      </w:r>
+      <w:proofErr w:type="spellEnd"/>
+      <w:r>
+        <w:t>], [</w:t>
+      </w:r>
+      <w:proofErr w:type="spellStart"/>
+      <w:r>
+        <w:t>sp</w:t>
+      </w:r>
+      <w:proofErr w:type="spellEnd"/>
+      <w:r>
+        <w:t>], 1w</w:t>
       </w:r>
     </w:p>
     <w:p>
@@ -6844,8 +7997,21 @@
       <w:pPr>
         <w:pStyle w:val="Code"/>
       </w:pPr>
-      <w:r>
-        <w:t>sws [sp], 42</w:t>
+      <w:proofErr w:type="spellStart"/>
+      <w:r>
+        <w:t>sws</w:t>
+      </w:r>
+      <w:proofErr w:type="spellEnd"/>
+      <w:r>
+        <w:t xml:space="preserve"> [</w:t>
+      </w:r>
+      <w:proofErr w:type="spellStart"/>
+      <w:r>
+        <w:t>sp</w:t>
+      </w:r>
+      <w:proofErr w:type="spellEnd"/>
+      <w:r>
+        <w:t>], 42</w:t>
       </w:r>
     </w:p>
     <w:p>
@@ -6853,7 +8019,23 @@
         <w:pStyle w:val="Code"/>
       </w:pPr>
       <w:r>
-        <w:t>add [sp], [sp], 1w</w:t>
+        <w:t>add [</w:t>
+      </w:r>
+      <w:proofErr w:type="spellStart"/>
+      <w:r>
+        <w:t>sp</w:t>
+      </w:r>
+      <w:proofErr w:type="spellEnd"/>
+      <w:r>
+        <w:t>], [</w:t>
+      </w:r>
+      <w:proofErr w:type="spellStart"/>
+      <w:r>
+        <w:t>sp</w:t>
+      </w:r>
+      <w:proofErr w:type="spellEnd"/>
+      <w:r>
+        <w:t>], 1w</w:t>
       </w:r>
     </w:p>
     <w:p>
@@ -6881,8 +8063,13 @@
       <w:pPr>
         <w:pStyle w:val="Code"/>
       </w:pPr>
-      <w:r>
-        <w:t>end_call:</w:t>
+      <w:proofErr w:type="spellStart"/>
+      <w:r>
+        <w:t>end_call</w:t>
+      </w:r>
+      <w:proofErr w:type="spellEnd"/>
+      <w:r>
+        <w:t>:</w:t>
       </w:r>
     </w:p>
     <w:p>
@@ -6895,15 +8082,44 @@
         <w:pStyle w:val="Code"/>
       </w:pPr>
       <w:r>
-        <w:t>sub [sp], [sp], 1w</w:t>
+        <w:t>sub [</w:t>
+      </w:r>
+      <w:proofErr w:type="spellStart"/>
+      <w:r>
+        <w:t>sp</w:t>
+      </w:r>
+      <w:proofErr w:type="spellEnd"/>
+      <w:r>
+        <w:t>], [</w:t>
+      </w:r>
+      <w:proofErr w:type="spellStart"/>
+      <w:r>
+        <w:t>sp</w:t>
+      </w:r>
+      <w:proofErr w:type="spellEnd"/>
+      <w:r>
+        <w:t>], 1w</w:t>
       </w:r>
     </w:p>
     <w:p>
       <w:pPr>
         <w:pStyle w:val="Code"/>
       </w:pPr>
-      <w:r>
-        <w:t>lws [result], [sp]</w:t>
+      <w:proofErr w:type="spellStart"/>
+      <w:r>
+        <w:t>lws</w:t>
+      </w:r>
+      <w:proofErr w:type="spellEnd"/>
+      <w:r>
+        <w:t xml:space="preserve"> [result], [</w:t>
+      </w:r>
+      <w:proofErr w:type="spellStart"/>
+      <w:r>
+        <w:t>sp</w:t>
+      </w:r>
+      <w:proofErr w:type="spellEnd"/>
+      <w:r>
+        <w:t>]</w:t>
       </w:r>
     </w:p>
     <w:p>
@@ -6999,16 +8215,24 @@
         </w:rPr>
         <w:t xml:space="preserve"> to declare arrays: </w:t>
       </w:r>
+      <w:proofErr w:type="gramStart"/>
       <w:r>
         <w:rPr>
           <w:rStyle w:val="InlineCodeChar"/>
         </w:rPr>
-        <w:t>int[] X = [1,</w:t>
-      </w:r>
+        <w:t>int[</w:t>
+      </w:r>
+      <w:proofErr w:type="gramEnd"/>
       <w:r>
         <w:rPr>
           <w:rStyle w:val="InlineCodeChar"/>
         </w:rPr>
+        <w:t>] X = [1,</w:t>
+      </w:r>
+      <w:r>
+        <w:rPr>
+          <w:rStyle w:val="InlineCodeChar"/>
+        </w:rPr>
         <w:t xml:space="preserve"> </w:t>
       </w:r>
       <w:r>
@@ -7071,15 +8295,33 @@
           <w:sz w:val="24"/>
           <w:szCs w:val="24"/>
         </w:rPr>
-        <w:t>Arrays cannot be reassigned after declaration</w:t>
-      </w:r>
-      <w:r>
-        <w:rPr>
-          <w:rFonts w:ascii="Arial" w:hAnsi="Arial"/>
-          <w:sz w:val="24"/>
-          <w:szCs w:val="24"/>
-        </w:rPr>
-        <w:t>, they can only be modified (assuming they aren’t const).</w:t>
+        <w:t xml:space="preserve">Arrays cannot be reassigned after </w:t>
+      </w:r>
+      <w:proofErr w:type="gramStart"/>
+      <w:r>
+        <w:rPr>
+          <w:rFonts w:ascii="Arial" w:hAnsi="Arial"/>
+          <w:sz w:val="24"/>
+          <w:szCs w:val="24"/>
+        </w:rPr>
+        <w:t>declaration</w:t>
+      </w:r>
+      <w:r>
+        <w:rPr>
+          <w:rFonts w:ascii="Arial" w:hAnsi="Arial"/>
+          <w:sz w:val="24"/>
+          <w:szCs w:val="24"/>
+        </w:rPr>
+        <w:t>,</w:t>
+      </w:r>
+      <w:proofErr w:type="gramEnd"/>
+      <w:r>
+        <w:rPr>
+          <w:rFonts w:ascii="Arial" w:hAnsi="Arial"/>
+          <w:sz w:val="24"/>
+          <w:szCs w:val="24"/>
+        </w:rPr>
+        <w:t xml:space="preserve"> they can only be modified (assuming they aren’t const).</w:t>
       </w:r>
     </w:p>
     <w:p>
@@ -7393,15 +8635,47 @@
           <w:sz w:val="24"/>
           <w:szCs w:val="24"/>
         </w:rPr>
-        <w:t>reference to a char array.  The distinction</w:t>
-      </w:r>
-      <w:r>
-        <w:rPr>
-          <w:rFonts w:ascii="Arial" w:hAnsi="Arial"/>
-          <w:sz w:val="24"/>
-          <w:szCs w:val="24"/>
-        </w:rPr>
-        <w:t xml:space="preserve"> to char arrays</w:t>
+        <w:t xml:space="preserve">reference to a </w:t>
+      </w:r>
+      <w:r>
+        <w:rPr>
+          <w:rFonts w:ascii="Arial" w:hAnsi="Arial"/>
+          <w:sz w:val="24"/>
+          <w:szCs w:val="24"/>
+        </w:rPr>
+        <w:t>byte</w:t>
+      </w:r>
+      <w:r>
+        <w:rPr>
+          <w:rFonts w:ascii="Arial" w:hAnsi="Arial"/>
+          <w:sz w:val="24"/>
+          <w:szCs w:val="24"/>
+        </w:rPr>
+        <w:t xml:space="preserve"> array.  The distinction</w:t>
+      </w:r>
+      <w:r>
+        <w:rPr>
+          <w:rFonts w:ascii="Arial" w:hAnsi="Arial"/>
+          <w:sz w:val="24"/>
+          <w:szCs w:val="24"/>
+        </w:rPr>
+        <w:t xml:space="preserve"> to </w:t>
+      </w:r>
+      <w:r>
+        <w:rPr>
+          <w:rFonts w:ascii="Arial" w:hAnsi="Arial"/>
+          <w:sz w:val="24"/>
+          <w:szCs w:val="24"/>
+        </w:rPr>
+        <w:t>byte</w:t>
+      </w:r>
+      <w:r>
+        <w:rPr>
+          <w:rFonts w:ascii="Arial" w:hAnsi="Arial"/>
+          <w:sz w:val="24"/>
+          <w:szCs w:val="24"/>
+        </w:rPr>
+        <w:t xml:space="preserve"> arrays</w:t>
       </w:r>
       <w:r>
         <w:rPr>
@@ -7537,7 +8811,33 @@
           <w:sz w:val="24"/>
           <w:szCs w:val="24"/>
         </w:rPr>
-        <w:t>, char[][] would have all rows be the same length.</w:t>
+        <w:t xml:space="preserve">, </w:t>
+      </w:r>
+      <w:proofErr w:type="gramStart"/>
+      <w:r>
+        <w:rPr>
+          <w:rFonts w:ascii="Arial" w:hAnsi="Arial"/>
+          <w:sz w:val="24"/>
+          <w:szCs w:val="24"/>
+        </w:rPr>
+        <w:t>byte</w:t>
+      </w:r>
+      <w:r>
+        <w:rPr>
+          <w:rFonts w:ascii="Arial" w:hAnsi="Arial"/>
+          <w:sz w:val="24"/>
+          <w:szCs w:val="24"/>
+        </w:rPr>
+        <w:t>[</w:t>
+      </w:r>
+      <w:proofErr w:type="gramEnd"/>
+      <w:r>
+        <w:rPr>
+          <w:rFonts w:ascii="Arial" w:hAnsi="Arial"/>
+          <w:sz w:val="24"/>
+          <w:szCs w:val="24"/>
+        </w:rPr>
+        <w:t>][] would have all rows be the same length.</w:t>
       </w:r>
     </w:p>
     <w:p>

</xml_diff>